<commit_message>
Prepare interface for creating new documents
</commit_message>
<xml_diff>
--- a/kowr_doc/mergefield_docs/aneks_wzor.docx
+++ b/kowr_doc/mergefield_docs/aneks_wzor.docx
@@ -79,6 +79,8 @@
         <w:pStyle w:val="Standard"/>
         <w:jc w:val="center"/>
         <w:rPr>
+          <w:b/>
+          <w:bCs/>
           <w:lang w:val="en-US"/>
         </w:rPr>
       </w:pPr>
@@ -91,24 +93,43 @@
         <w:t xml:space="preserve">ANEKS DO UMOWY Nr </w:t>
       </w:r>
       <w:r>
+        <w:rPr>
+          <w:b/>
+          <w:bCs/>
+          <w:lang w:val="en-US"/>
+        </w:rPr>
         <w:fldChar w:fldCharType="begin"/>
       </w:r>
       <w:r>
         <w:rPr>
+          <w:b/>
+          <w:bCs/>
           <w:lang w:val="en-US"/>
         </w:rPr>
         <w:instrText xml:space="preserve"> MERGEFIELD contract_no </w:instrText>
       </w:r>
       <w:r>
+        <w:rPr>
+          <w:b/>
+          <w:bCs/>
+          <w:lang w:val="en-US"/>
+        </w:rPr>
         <w:fldChar w:fldCharType="separate"/>
       </w:r>
       <w:r>
         <w:rPr>
+          <w:b/>
+          <w:bCs/>
           <w:lang w:val="en-US"/>
         </w:rPr>
         <w:t>«contract_no»</w:t>
       </w:r>
       <w:r>
+        <w:rPr>
+          <w:b/>
+          <w:bCs/>
+          <w:lang w:val="en-US"/>
+        </w:rPr>
         <w:fldChar w:fldCharType="end"/>
       </w:r>
       <w:r>
@@ -120,24 +141,43 @@
         <w:t>/</w:t>
       </w:r>
       <w:r>
+        <w:rPr>
+          <w:b/>
+          <w:bCs/>
+          <w:lang w:val="en-US"/>
+        </w:rPr>
         <w:fldChar w:fldCharType="begin"/>
       </w:r>
       <w:r>
         <w:rPr>
+          <w:b/>
+          <w:bCs/>
           <w:lang w:val="en-US"/>
         </w:rPr>
         <w:instrText xml:space="preserve"> MERGEFIELD contract_year </w:instrText>
       </w:r>
       <w:r>
+        <w:rPr>
+          <w:b/>
+          <w:bCs/>
+          <w:lang w:val="en-US"/>
+        </w:rPr>
         <w:fldChar w:fldCharType="separate"/>
       </w:r>
       <w:r>
         <w:rPr>
+          <w:b/>
+          <w:bCs/>
           <w:lang w:val="en-US"/>
         </w:rPr>
         <w:t>«contract_year»</w:t>
       </w:r>
       <w:r>
+        <w:rPr>
+          <w:b/>
+          <w:bCs/>
+          <w:lang w:val="en-US"/>
+        </w:rPr>
         <w:fldChar w:fldCharType="end"/>
       </w:r>
     </w:p>
@@ -156,27 +196,61 @@
       <w:pPr>
         <w:pStyle w:val="Standard"/>
         <w:jc w:val="center"/>
-      </w:pPr>
-      <w:r>
-        <w:rPr>
-          <w:b/>
-          <w:bCs/>
-        </w:rPr>
-        <w:t xml:space="preserve">ZAWARTEJ NA </w:t>
-      </w:r>
-      <w:r>
+        <w:rPr>
+          <w:b/>
+          <w:bCs/>
+        </w:rPr>
+      </w:pPr>
+      <w:r>
+        <w:rPr>
+          <w:b/>
+          <w:bCs/>
+        </w:rPr>
+        <w:t xml:space="preserve">ZAWARTEJ </w:t>
+      </w:r>
+      <w:r>
+        <w:rPr>
+          <w:b/>
+          <w:bCs/>
+        </w:rPr>
+        <w:t xml:space="preserve">NA </w:t>
+      </w:r>
+      <w:r>
+        <w:rPr>
+          <w:b/>
+          <w:bCs/>
+          <w:lang w:val="en-US"/>
+        </w:rPr>
         <w:fldChar w:fldCharType="begin"/>
       </w:r>
       <w:r>
+        <w:rPr>
+          <w:b/>
+          <w:bCs/>
+        </w:rPr>
         <w:instrText xml:space="preserve"> MERGEFIELD semestr_no </w:instrText>
       </w:r>
       <w:r>
+        <w:rPr>
+          <w:b/>
+          <w:bCs/>
+          <w:lang w:val="en-US"/>
+        </w:rPr>
         <w:fldChar w:fldCharType="separate"/>
       </w:r>
       <w:r>
+        <w:rPr>
+          <w:b/>
+          <w:bCs/>
+        </w:rPr>
         <w:t>«semestr_no»</w:t>
       </w:r>
       <w:r>
+        <w:rPr>
+          <w:b/>
+          <w:bCs/>
+          <w:lang w:val="en-US"/>
+        </w:rPr>
         <w:fldChar w:fldCharType="end"/>
       </w:r>
       <w:r>
@@ -187,18 +261,41 @@
         <w:t xml:space="preserve"> SEMESTR ROKU SZKOLNEGO </w:t>
       </w:r>
       <w:r>
+        <w:rPr>
+          <w:b/>
+          <w:bCs/>
+          <w:lang w:val="en-US"/>
+        </w:rPr>
         <w:fldChar w:fldCharType="begin"/>
       </w:r>
       <w:r>
+        <w:rPr>
+          <w:b/>
+          <w:bCs/>
+        </w:rPr>
         <w:instrText xml:space="preserve"> MERGEFIELD school_year </w:instrText>
       </w:r>
       <w:r>
+        <w:rPr>
+          <w:b/>
+          <w:bCs/>
+          <w:lang w:val="en-US"/>
+        </w:rPr>
         <w:fldChar w:fldCharType="separate"/>
       </w:r>
       <w:r>
+        <w:rPr>
+          <w:b/>
+          <w:bCs/>
+        </w:rPr>
         <w:t>«school_year»</w:t>
       </w:r>
       <w:r>
+        <w:rPr>
+          <w:b/>
+          <w:bCs/>
+          <w:lang w:val="en-US"/>
+        </w:rPr>
         <w:fldChar w:fldCharType="end"/>
       </w:r>
     </w:p>
@@ -361,50 +458,35 @@
       <w:r>
         <w:fldChar w:fldCharType="end"/>
       </w:r>
-    </w:p>
-    <w:p>
-      <w:pPr>
-        <w:pStyle w:val="Standard"/>
-        <w:rPr>
-          <w:rFonts w:eastAsia="Arial"/>
-          <w:color w:val="000000"/>
-          <w:lang w:val="en-US"/>
-        </w:rPr>
-      </w:pPr>
-    </w:p>
-    <w:p>
-      <w:pPr>
-        <w:pStyle w:val="Standard"/>
-      </w:pPr>
-      <w:r>
-        <w:rPr>
-          <w:rFonts w:eastAsia="Arial"/>
-          <w:color w:val="000000"/>
-        </w:rPr>
-        <w:t>repr</w:t>
-      </w:r>
-      <w:r>
-        <w:rPr>
-          <w:rFonts w:eastAsia="Arial"/>
-          <w:color w:val="000000"/>
-        </w:rPr>
-        <w:t xml:space="preserve">ezentowaną przez </w:t>
-      </w:r>
-      <w:r>
-        <w:fldChar w:fldCharType="begin"/>
-      </w:r>
-      <w:r>
-        <w:instrText xml:space="preserve"> MERGEFIELD responsible_person </w:instrText>
-      </w:r>
-      <w:r>
-        <w:fldChar w:fldCharType="separate"/>
-      </w:r>
-      <w:r>
-        <w:t>«responsible_person»</w:t>
-      </w:r>
-      <w:r>
-        <w:fldChar w:fldCharType="end"/>
-      </w:r>
+      <w:bookmarkStart w:id="0" w:name="_GoBack"/>
+      <w:bookmarkEnd w:id="0"/>
+    </w:p>
+    <w:p>
+      <w:pPr>
+        <w:pStyle w:val="Standard"/>
+        <w:rPr>
+          <w:rFonts w:eastAsia="Arial"/>
+          <w:color w:val="000000"/>
+          <w:lang w:val="en-US"/>
+        </w:rPr>
+      </w:pPr>
+    </w:p>
+    <w:p>
+      <w:pPr>
+        <w:pStyle w:val="Standard"/>
+      </w:pPr>
+      <w:r>
+        <w:rPr>
+          <w:rFonts w:eastAsia="Arial"/>
+          <w:color w:val="000000"/>
+        </w:rPr>
+        <w:t xml:space="preserve">reprezentowaną przez </w:t>
+      </w:r>
+      <w:fldSimple w:instr=" MERGEFIELD responsible_person ">
+        <w:r>
+          <w:t>«responsible_person»</w:t>
+        </w:r>
+      </w:fldSimple>
     </w:p>
     <w:p>
       <w:pPr>
@@ -562,14 +644,7 @@
           <w:rFonts w:eastAsia="Arial"/>
           <w:color w:val="000000"/>
         </w:rPr>
-        <w:t xml:space="preserve">reprezentowanym przez </w:t>
-      </w:r>
-      <w:r>
-        <w:rPr>
-          <w:rFonts w:eastAsia="Arial"/>
-          <w:color w:val="000000"/>
-        </w:rPr>
-        <w:t>Danutę Koszucką – współwłaściciela,</w:t>
+        <w:t>reprezentowanym przez Danutę Koszucką – współwłaściciela,</w:t>
       </w:r>
     </w:p>
     <w:p>
@@ -630,14 +705,27 @@
       <w:r>
         <w:t xml:space="preserve">owoce i warzywa  - </w:t>
       </w:r>
-      <w:fldSimple w:instr=" MERGEFIELD  fruitveg_products ">
-        <w:r>
-          <w:rPr>
-            <w:noProof/>
-          </w:rPr>
-          <w:t>«fruitveg_products»</w:t>
-        </w:r>
-      </w:fldSimple>
+      <w:r>
+        <w:fldChar w:fldCharType="begin"/>
+      </w:r>
+      <w:r>
+        <w:instrText xml:space="preserve"> MERGEFIELD  fruitveg_products </w:instrText>
+      </w:r>
+      <w:r>
+        <w:fldChar w:fldCharType="separate"/>
+      </w:r>
+      <w:r>
+        <w:rPr>
+          <w:noProof/>
+        </w:rPr>
+        <w:t>«fruitveg_products»</w:t>
+      </w:r>
+      <w:r>
+        <w:rPr>
+          <w:noProof/>
+        </w:rPr>
+        <w:fldChar w:fldCharType="end"/>
+      </w:r>
     </w:p>
     <w:p>
       <w:pPr>
@@ -650,49 +738,50 @@
       <w:r>
         <w:t xml:space="preserve">mleko i przetwory mleczne - </w:t>
       </w:r>
-      <w:fldSimple w:instr=" MERGEFIELD  dairy_products ">
+      <w:r>
+        <w:fldChar w:fldCharType="begin"/>
+      </w:r>
+      <w:r>
+        <w:instrText xml:space="preserve"> MERGEFIELD  dairy_products </w:instrText>
+      </w:r>
+      <w:r>
+        <w:fldChar w:fldCharType="separate"/>
+      </w:r>
+      <w:r>
+        <w:rPr>
+          <w:noProof/>
+        </w:rPr>
+        <w:t>«dairy_products»</w:t>
+      </w:r>
+      <w:r>
+        <w:rPr>
+          <w:noProof/>
+        </w:rPr>
+        <w:fldChar w:fldCharType="end"/>
+      </w:r>
+    </w:p>
+    <w:p>
+      <w:pPr>
+        <w:pStyle w:val="Standard"/>
+      </w:pPr>
+    </w:p>
+    <w:p>
+      <w:pPr>
+        <w:pStyle w:val="Standard"/>
+      </w:pPr>
+    </w:p>
+    <w:p>
+      <w:pPr>
+        <w:pStyle w:val="Standard"/>
+      </w:pPr>
+      <w:r>
+        <w:t xml:space="preserve">Zmiany zawarte w aneksie wchodzą w życie od tygodnia następującego po tygodniu, w którym został zawarty, tj. z dniem </w:t>
+      </w:r>
+      <w:fldSimple w:instr=" MERGEFIELD validity_date ">
         <w:r>
-          <w:rPr>
-            <w:noProof/>
-          </w:rPr>
-          <w:t>«dairy_products»</w:t>
+          <w:t>«validity_date»</w:t>
         </w:r>
       </w:fldSimple>
-      <w:bookmarkStart w:id="0" w:name="_GoBack"/>
-      <w:bookmarkEnd w:id="0"/>
-    </w:p>
-    <w:p>
-      <w:pPr>
-        <w:pStyle w:val="Standard"/>
-      </w:pPr>
-    </w:p>
-    <w:p>
-      <w:pPr>
-        <w:pStyle w:val="Standard"/>
-      </w:pPr>
-    </w:p>
-    <w:p>
-      <w:pPr>
-        <w:pStyle w:val="Standard"/>
-      </w:pPr>
-      <w:r>
-        <w:t xml:space="preserve">Zmiany zawarte w aneksie wchodzą w życie od tygodnia następującego po tygodniu, w którym został zawarty, tj. z dniem </w:t>
-      </w:r>
-      <w:r>
-        <w:fldChar w:fldCharType="begin"/>
-      </w:r>
-      <w:r>
-        <w:instrText xml:space="preserve"> MERGEFIELD validity_date </w:instrText>
-      </w:r>
-      <w:r>
-        <w:fldChar w:fldCharType="separate"/>
-      </w:r>
-      <w:r>
-        <w:t>«validity_date»</w:t>
-      </w:r>
-      <w:r>
-        <w:fldChar w:fldCharType="end"/>
-      </w:r>
       <w:r>
         <w:t xml:space="preserve"> r.</w:t>
       </w:r>
@@ -723,12 +812,6 @@
         <w:gridCol w:w="4819"/>
       </w:tblGrid>
       <w:tr>
-        <w:tblPrEx>
-          <w:tblCellMar>
-            <w:top w:w="0" w:type="dxa"/>
-            <w:bottom w:w="0" w:type="dxa"/>
-          </w:tblCellMar>
-        </w:tblPrEx>
         <w:tc>
           <w:tcPr>
             <w:tcW w:w="4819" w:type="dxa"/>
@@ -844,12 +927,6 @@
         <w:gridCol w:w="4819"/>
       </w:tblGrid>
       <w:tr>
-        <w:tblPrEx>
-          <w:tblCellMar>
-            <w:top w:w="0" w:type="dxa"/>
-            <w:bottom w:w="0" w:type="dxa"/>
-          </w:tblCellMar>
-        </w:tblPrEx>
         <w:tc>
           <w:tcPr>
             <w:tcW w:w="4819" w:type="dxa"/>
@@ -897,10 +974,7 @@
               <w:jc w:val="center"/>
             </w:pPr>
             <w:r>
-              <w:t xml:space="preserve">Pieczęć Szkoły </w:t>
-            </w:r>
-            <w:r>
-              <w:t>Podstawowej</w:t>
+              <w:t>Pieczęć Szkoły Podstawowej</w:t>
             </w:r>
           </w:p>
         </w:tc>

</xml_diff>

<commit_message>
Creating record view update
</commit_message>
<xml_diff>
--- a/kowr_doc/mergefield_docs/aneks_wzor.docx
+++ b/kowr_doc/mergefield_docs/aneks_wzor.docx
@@ -227,8 +227,9 @@
         <w:rPr>
           <w:b/>
           <w:bCs/>
-        </w:rPr>
-        <w:instrText xml:space="preserve"> MERGEFIELD semestr_no </w:instrText>
+          <w:lang w:val="en-US"/>
+        </w:rPr>
+        <w:instrText xml:space="preserve"> MERGEFIELD  semester_no  \* MERGEFORMAT </w:instrText>
       </w:r>
       <w:r>
         <w:rPr>
@@ -242,224 +243,226 @@
         <w:rPr>
           <w:b/>
           <w:bCs/>
-        </w:rPr>
-        <w:t>«semestr_no»</w:t>
-      </w:r>
-      <w:r>
-        <w:rPr>
-          <w:b/>
-          <w:bCs/>
-          <w:lang w:val="en-US"/>
-        </w:rPr>
-        <w:fldChar w:fldCharType="end"/>
-      </w:r>
-      <w:r>
-        <w:rPr>
-          <w:b/>
-          <w:bCs/>
-        </w:rPr>
-        <w:t xml:space="preserve"> SEMESTR ROKU SZKOLNEGO </w:t>
-      </w:r>
-      <w:r>
-        <w:rPr>
-          <w:b/>
-          <w:bCs/>
-          <w:lang w:val="en-US"/>
-        </w:rPr>
-        <w:fldChar w:fldCharType="begin"/>
-      </w:r>
-      <w:r>
-        <w:rPr>
-          <w:b/>
-          <w:bCs/>
-        </w:rPr>
-        <w:instrText xml:space="preserve"> MERGEFIELD school_year </w:instrText>
-      </w:r>
-      <w:r>
-        <w:rPr>
-          <w:b/>
-          <w:bCs/>
-          <w:lang w:val="en-US"/>
-        </w:rPr>
-        <w:fldChar w:fldCharType="separate"/>
-      </w:r>
-      <w:r>
-        <w:rPr>
-          <w:b/>
-          <w:bCs/>
-        </w:rPr>
-        <w:t>«school_year»</w:t>
-      </w:r>
-      <w:r>
-        <w:rPr>
-          <w:b/>
-          <w:bCs/>
-          <w:lang w:val="en-US"/>
-        </w:rPr>
-        <w:fldChar w:fldCharType="end"/>
-      </w:r>
-    </w:p>
-    <w:p>
-      <w:pPr>
-        <w:pStyle w:val="Standard"/>
-        <w:jc w:val="center"/>
-      </w:pPr>
-    </w:p>
-    <w:p>
-      <w:pPr>
-        <w:pStyle w:val="Standard"/>
-        <w:rPr>
-          <w:lang w:val="en-US"/>
-        </w:rPr>
-      </w:pPr>
-      <w:r>
-        <w:rPr>
-          <w:lang w:val="en-US"/>
-        </w:rPr>
-        <w:t>pomiędzy:</w:t>
-      </w:r>
-    </w:p>
-    <w:p>
-      <w:pPr>
-        <w:pStyle w:val="Standard"/>
-        <w:rPr>
-          <w:lang w:val="en-US"/>
-        </w:rPr>
-      </w:pPr>
-    </w:p>
-    <w:p>
-      <w:pPr>
-        <w:pStyle w:val="Standard"/>
-        <w:rPr>
-          <w:lang w:val="en-US"/>
-        </w:rPr>
-      </w:pPr>
-      <w:r>
-        <w:fldChar w:fldCharType="begin"/>
-      </w:r>
-      <w:r>
-        <w:rPr>
-          <w:lang w:val="en-US"/>
-        </w:rPr>
-        <w:instrText xml:space="preserve"> MERGEFIELD name </w:instrText>
-      </w:r>
-      <w:r>
-        <w:fldChar w:fldCharType="separate"/>
-      </w:r>
-      <w:r>
-        <w:rPr>
-          <w:lang w:val="en-US"/>
-        </w:rPr>
-        <w:t>«name»</w:t>
-      </w:r>
-      <w:r>
-        <w:fldChar w:fldCharType="end"/>
-      </w:r>
-    </w:p>
-    <w:p>
-      <w:pPr>
-        <w:pStyle w:val="Standard"/>
-        <w:rPr>
-          <w:lang w:val="en-US"/>
-        </w:rPr>
-      </w:pPr>
-      <w:r>
-        <w:fldChar w:fldCharType="begin"/>
-      </w:r>
-      <w:r>
-        <w:rPr>
-          <w:lang w:val="en-US"/>
-        </w:rPr>
-        <w:instrText xml:space="preserve"> MERGEFIELD address </w:instrText>
-      </w:r>
-      <w:r>
-        <w:fldChar w:fldCharType="separate"/>
-      </w:r>
-      <w:r>
-        <w:rPr>
-          <w:lang w:val="en-US"/>
-        </w:rPr>
-        <w:t>«address»</w:t>
-      </w:r>
-      <w:r>
-        <w:fldChar w:fldCharType="end"/>
-      </w:r>
-    </w:p>
-    <w:p>
-      <w:pPr>
-        <w:pStyle w:val="Standard"/>
-        <w:rPr>
-          <w:lang w:val="en-US"/>
-        </w:rPr>
-      </w:pPr>
-      <w:r>
-        <w:rPr>
-          <w:rFonts w:eastAsia="Arial"/>
-          <w:color w:val="000000"/>
-          <w:lang w:val="en-US"/>
-        </w:rPr>
-        <w:t xml:space="preserve">NIP </w:t>
-      </w:r>
-      <w:r>
-        <w:fldChar w:fldCharType="begin"/>
-      </w:r>
-      <w:r>
-        <w:rPr>
-          <w:lang w:val="en-US"/>
-        </w:rPr>
-        <w:instrText xml:space="preserve"> MERGEFIELD nip </w:instrText>
-      </w:r>
-      <w:r>
-        <w:fldChar w:fldCharType="separate"/>
-      </w:r>
-      <w:r>
-        <w:rPr>
-          <w:lang w:val="en-US"/>
-        </w:rPr>
-        <w:t>«nip»</w:t>
-      </w:r>
-      <w:r>
-        <w:fldChar w:fldCharType="end"/>
-      </w:r>
-    </w:p>
-    <w:p>
-      <w:pPr>
-        <w:pStyle w:val="Standard"/>
-        <w:rPr>
-          <w:lang w:val="en-US"/>
-        </w:rPr>
-      </w:pPr>
-      <w:r>
-        <w:rPr>
-          <w:rFonts w:eastAsia="Arial"/>
-          <w:color w:val="000000"/>
-          <w:lang w:val="en-US"/>
-        </w:rPr>
-        <w:t xml:space="preserve">REGON </w:t>
-      </w:r>
-      <w:r>
-        <w:fldChar w:fldCharType="begin"/>
-      </w:r>
-      <w:r>
-        <w:rPr>
-          <w:lang w:val="en-US"/>
-        </w:rPr>
-        <w:instrText xml:space="preserve"> MERGEFIELD regon </w:instrText>
-      </w:r>
-      <w:r>
-        <w:fldChar w:fldCharType="separate"/>
-      </w:r>
-      <w:r>
-        <w:rPr>
-          <w:lang w:val="en-US"/>
-        </w:rPr>
-        <w:t>«regon»</w:t>
-      </w:r>
-      <w:r>
+          <w:noProof/>
+          <w:lang w:val="en-US"/>
+        </w:rPr>
+        <w:t>«semester_no»</w:t>
+      </w:r>
+      <w:r>
+        <w:rPr>
+          <w:b/>
+          <w:bCs/>
+          <w:lang w:val="en-US"/>
+        </w:rPr>
         <w:fldChar w:fldCharType="end"/>
       </w:r>
       <w:bookmarkStart w:id="0" w:name="_GoBack"/>
       <w:bookmarkEnd w:id="0"/>
+      <w:r>
+        <w:rPr>
+          <w:b/>
+          <w:bCs/>
+        </w:rPr>
+        <w:t xml:space="preserve"> SEMESTR ROKU SZKOLNEGO </w:t>
+      </w:r>
+      <w:r>
+        <w:rPr>
+          <w:b/>
+          <w:bCs/>
+          <w:lang w:val="en-US"/>
+        </w:rPr>
+        <w:fldChar w:fldCharType="begin"/>
+      </w:r>
+      <w:r>
+        <w:rPr>
+          <w:b/>
+          <w:bCs/>
+        </w:rPr>
+        <w:instrText xml:space="preserve"> MERGEFIELD school_year </w:instrText>
+      </w:r>
+      <w:r>
+        <w:rPr>
+          <w:b/>
+          <w:bCs/>
+          <w:lang w:val="en-US"/>
+        </w:rPr>
+        <w:fldChar w:fldCharType="separate"/>
+      </w:r>
+      <w:r>
+        <w:rPr>
+          <w:b/>
+          <w:bCs/>
+        </w:rPr>
+        <w:t>«school_year»</w:t>
+      </w:r>
+      <w:r>
+        <w:rPr>
+          <w:b/>
+          <w:bCs/>
+          <w:lang w:val="en-US"/>
+        </w:rPr>
+        <w:fldChar w:fldCharType="end"/>
+      </w:r>
+    </w:p>
+    <w:p>
+      <w:pPr>
+        <w:pStyle w:val="Standard"/>
+        <w:jc w:val="center"/>
+      </w:pPr>
+    </w:p>
+    <w:p>
+      <w:pPr>
+        <w:pStyle w:val="Standard"/>
+        <w:rPr>
+          <w:lang w:val="en-US"/>
+        </w:rPr>
+      </w:pPr>
+      <w:r>
+        <w:rPr>
+          <w:lang w:val="en-US"/>
+        </w:rPr>
+        <w:t>pomiędzy:</w:t>
+      </w:r>
+    </w:p>
+    <w:p>
+      <w:pPr>
+        <w:pStyle w:val="Standard"/>
+        <w:rPr>
+          <w:lang w:val="en-US"/>
+        </w:rPr>
+      </w:pPr>
+    </w:p>
+    <w:p>
+      <w:pPr>
+        <w:pStyle w:val="Standard"/>
+        <w:rPr>
+          <w:lang w:val="en-US"/>
+        </w:rPr>
+      </w:pPr>
+      <w:r>
+        <w:fldChar w:fldCharType="begin"/>
+      </w:r>
+      <w:r>
+        <w:rPr>
+          <w:lang w:val="en-US"/>
+        </w:rPr>
+        <w:instrText xml:space="preserve"> MERGEFIELD name </w:instrText>
+      </w:r>
+      <w:r>
+        <w:fldChar w:fldCharType="separate"/>
+      </w:r>
+      <w:r>
+        <w:rPr>
+          <w:lang w:val="en-US"/>
+        </w:rPr>
+        <w:t>«name»</w:t>
+      </w:r>
+      <w:r>
+        <w:fldChar w:fldCharType="end"/>
+      </w:r>
+    </w:p>
+    <w:p>
+      <w:pPr>
+        <w:pStyle w:val="Standard"/>
+        <w:rPr>
+          <w:lang w:val="en-US"/>
+        </w:rPr>
+      </w:pPr>
+      <w:r>
+        <w:fldChar w:fldCharType="begin"/>
+      </w:r>
+      <w:r>
+        <w:rPr>
+          <w:lang w:val="en-US"/>
+        </w:rPr>
+        <w:instrText xml:space="preserve"> MERGEFIELD address </w:instrText>
+      </w:r>
+      <w:r>
+        <w:fldChar w:fldCharType="separate"/>
+      </w:r>
+      <w:r>
+        <w:rPr>
+          <w:lang w:val="en-US"/>
+        </w:rPr>
+        <w:t>«address»</w:t>
+      </w:r>
+      <w:r>
+        <w:fldChar w:fldCharType="end"/>
+      </w:r>
+    </w:p>
+    <w:p>
+      <w:pPr>
+        <w:pStyle w:val="Standard"/>
+        <w:rPr>
+          <w:lang w:val="en-US"/>
+        </w:rPr>
+      </w:pPr>
+      <w:r>
+        <w:rPr>
+          <w:rFonts w:eastAsia="Arial"/>
+          <w:color w:val="000000"/>
+          <w:lang w:val="en-US"/>
+        </w:rPr>
+        <w:t xml:space="preserve">NIP </w:t>
+      </w:r>
+      <w:r>
+        <w:fldChar w:fldCharType="begin"/>
+      </w:r>
+      <w:r>
+        <w:rPr>
+          <w:lang w:val="en-US"/>
+        </w:rPr>
+        <w:instrText xml:space="preserve"> MERGEFIELD nip </w:instrText>
+      </w:r>
+      <w:r>
+        <w:fldChar w:fldCharType="separate"/>
+      </w:r>
+      <w:r>
+        <w:rPr>
+          <w:lang w:val="en-US"/>
+        </w:rPr>
+        <w:t>«nip»</w:t>
+      </w:r>
+      <w:r>
+        <w:fldChar w:fldCharType="end"/>
+      </w:r>
+    </w:p>
+    <w:p>
+      <w:pPr>
+        <w:pStyle w:val="Standard"/>
+        <w:rPr>
+          <w:lang w:val="en-US"/>
+        </w:rPr>
+      </w:pPr>
+      <w:r>
+        <w:rPr>
+          <w:rFonts w:eastAsia="Arial"/>
+          <w:color w:val="000000"/>
+          <w:lang w:val="en-US"/>
+        </w:rPr>
+        <w:t xml:space="preserve">REGON </w:t>
+      </w:r>
+      <w:r>
+        <w:fldChar w:fldCharType="begin"/>
+      </w:r>
+      <w:r>
+        <w:rPr>
+          <w:lang w:val="en-US"/>
+        </w:rPr>
+        <w:instrText xml:space="preserve"> MERGEFIELD regon </w:instrText>
+      </w:r>
+      <w:r>
+        <w:fldChar w:fldCharType="separate"/>
+      </w:r>
+      <w:r>
+        <w:rPr>
+          <w:lang w:val="en-US"/>
+        </w:rPr>
+        <w:t>«regon»</w:t>
+      </w:r>
+      <w:r>
+        <w:fldChar w:fldCharType="end"/>
+      </w:r>
     </w:p>
     <w:p>
       <w:pPr>
@@ -482,11 +485,21 @@
         </w:rPr>
         <w:t xml:space="preserve">reprezentowaną przez </w:t>
       </w:r>
-      <w:fldSimple w:instr=" MERGEFIELD responsible_person ">
-        <w:r>
-          <w:t>«responsible_person»</w:t>
-        </w:r>
-      </w:fldSimple>
+      <w:r>
+        <w:fldChar w:fldCharType="begin"/>
+      </w:r>
+      <w:r>
+        <w:instrText xml:space="preserve"> MERGEFIELD responsible_person </w:instrText>
+      </w:r>
+      <w:r>
+        <w:fldChar w:fldCharType="separate"/>
+      </w:r>
+      <w:r>
+        <w:t>«responsible_person»</w:t>
+      </w:r>
+      <w:r>
+        <w:fldChar w:fldCharType="end"/>
+      </w:r>
     </w:p>
     <w:p>
       <w:pPr>
@@ -705,27 +718,14 @@
       <w:r>
         <w:t xml:space="preserve">owoce i warzywa  - </w:t>
       </w:r>
-      <w:r>
-        <w:fldChar w:fldCharType="begin"/>
-      </w:r>
-      <w:r>
-        <w:instrText xml:space="preserve"> MERGEFIELD  fruitveg_products </w:instrText>
-      </w:r>
-      <w:r>
-        <w:fldChar w:fldCharType="separate"/>
-      </w:r>
-      <w:r>
-        <w:rPr>
-          <w:noProof/>
-        </w:rPr>
-        <w:t>«fruitveg_products»</w:t>
-      </w:r>
-      <w:r>
-        <w:rPr>
-          <w:noProof/>
-        </w:rPr>
-        <w:fldChar w:fldCharType="end"/>
-      </w:r>
+      <w:fldSimple w:instr=" MERGEFIELD  fruitveg_products ">
+        <w:r>
+          <w:rPr>
+            <w:noProof/>
+          </w:rPr>
+          <w:t>«fruitveg_products»</w:t>
+        </w:r>
+      </w:fldSimple>
     </w:p>
     <w:p>
       <w:pPr>
@@ -738,50 +738,47 @@
       <w:r>
         <w:t xml:space="preserve">mleko i przetwory mleczne - </w:t>
       </w:r>
-      <w:r>
-        <w:fldChar w:fldCharType="begin"/>
-      </w:r>
-      <w:r>
-        <w:instrText xml:space="preserve"> MERGEFIELD  dairy_products </w:instrText>
-      </w:r>
-      <w:r>
-        <w:fldChar w:fldCharType="separate"/>
-      </w:r>
-      <w:r>
-        <w:rPr>
-          <w:noProof/>
-        </w:rPr>
-        <w:t>«dairy_products»</w:t>
-      </w:r>
-      <w:r>
-        <w:rPr>
-          <w:noProof/>
-        </w:rPr>
-        <w:fldChar w:fldCharType="end"/>
-      </w:r>
-    </w:p>
-    <w:p>
-      <w:pPr>
-        <w:pStyle w:val="Standard"/>
-      </w:pPr>
-    </w:p>
-    <w:p>
-      <w:pPr>
-        <w:pStyle w:val="Standard"/>
-      </w:pPr>
-    </w:p>
-    <w:p>
-      <w:pPr>
-        <w:pStyle w:val="Standard"/>
-      </w:pPr>
-      <w:r>
-        <w:t xml:space="preserve">Zmiany zawarte w aneksie wchodzą w życie od tygodnia następującego po tygodniu, w którym został zawarty, tj. z dniem </w:t>
-      </w:r>
-      <w:fldSimple w:instr=" MERGEFIELD validity_date ">
+      <w:fldSimple w:instr=" MERGEFIELD  dairy_products ">
         <w:r>
-          <w:t>«validity_date»</w:t>
+          <w:rPr>
+            <w:noProof/>
+          </w:rPr>
+          <w:t>«dairy_products»</w:t>
         </w:r>
       </w:fldSimple>
+    </w:p>
+    <w:p>
+      <w:pPr>
+        <w:pStyle w:val="Standard"/>
+      </w:pPr>
+    </w:p>
+    <w:p>
+      <w:pPr>
+        <w:pStyle w:val="Standard"/>
+      </w:pPr>
+    </w:p>
+    <w:p>
+      <w:pPr>
+        <w:pStyle w:val="Standard"/>
+      </w:pPr>
+      <w:r>
+        <w:t xml:space="preserve">Zmiany zawarte w aneksie wchodzą w życie od tygodnia następującego po tygodniu, w którym został zawarty, tj. z dniem </w:t>
+      </w:r>
+      <w:r>
+        <w:fldChar w:fldCharType="begin"/>
+      </w:r>
+      <w:r>
+        <w:instrText xml:space="preserve"> MERGEFIELD validity_date </w:instrText>
+      </w:r>
+      <w:r>
+        <w:fldChar w:fldCharType="separate"/>
+      </w:r>
+      <w:r>
+        <w:t>«validity_date»</w:t>
+      </w:r>
+      <w:r>
+        <w:fldChar w:fldCharType="end"/>
+      </w:r>
       <w:r>
         <w:t xml:space="preserve"> r.</w:t>
       </w:r>

</xml_diff>